<commit_message>
Updated to include chatbot
</commit_message>
<xml_diff>
--- a/PriorTool_Admin_Guide.docx
+++ b/PriorTool_Admin_Guide.docx
@@ -7,42 +7,28 @@
         <w:pStyle w:val="Heading1"/>
         <w:jc w:val="center"/>
         <w:rPr>
-          <w:lang w:val="da-DK"/>
+          <w:lang w:val="en-GB"/>
         </w:rPr>
       </w:pPr>
       <w:proofErr w:type="spellStart"/>
       <w:r>
         <w:rPr>
-          <w:lang w:val="da-DK"/>
+          <w:lang w:val="en-GB"/>
         </w:rPr>
         <w:t>PriorTool</w:t>
       </w:r>
       <w:proofErr w:type="spellEnd"/>
       <w:r>
         <w:rPr>
-          <w:lang w:val="da-DK"/>
-        </w:rPr>
-        <w:t xml:space="preserve"> – </w:t>
-      </w:r>
-      <w:proofErr w:type="spellStart"/>
-      <w:r>
-        <w:rPr>
-          <w:lang w:val="da-DK"/>
-        </w:rPr>
-        <w:t>Admin</w:t>
-      </w:r>
-      <w:proofErr w:type="spellEnd"/>
-      <w:r>
-        <w:rPr>
-          <w:lang w:val="da-DK"/>
-        </w:rPr>
-        <w:t xml:space="preserve"> Guide</w:t>
-      </w:r>
-    </w:p>
-    <w:p>
-      <w:pPr>
-        <w:rPr>
-          <w:lang w:val="da-DK"/>
+          <w:lang w:val="en-GB"/>
+        </w:rPr>
+        <w:t xml:space="preserve"> – Admin Guide</w:t>
+      </w:r>
+    </w:p>
+    <w:p>
+      <w:pPr>
+        <w:rPr>
+          <w:lang w:val="en-GB"/>
         </w:rPr>
       </w:pPr>
     </w:p>
@@ -1023,6 +1009,231 @@
           <w:lang w:val="en-GB"/>
         </w:rPr>
       </w:pPr>
+      <w:r>
+        <w:rPr>
+          <w:lang w:val="en-GB"/>
+        </w:rPr>
+        <w:br w:type="page"/>
+      </w:r>
+    </w:p>
+    <w:p>
+      <w:pPr>
+        <w:pStyle w:val="Heading2"/>
+        <w:rPr>
+          <w:lang w:val="en-GB"/>
+        </w:rPr>
+      </w:pPr>
+      <w:r>
+        <w:rPr>
+          <w:lang w:val="en-GB"/>
+        </w:rPr>
+        <w:lastRenderedPageBreak/>
+        <w:t>Making a Permanent Version Without File Import</w:t>
+      </w:r>
+    </w:p>
+    <w:p>
+      <w:pPr>
+        <w:rPr>
+          <w:lang w:val="en-GB"/>
+        </w:rPr>
+      </w:pPr>
+      <w:r>
+        <w:rPr>
+          <w:lang w:val="en-GB"/>
+        </w:rPr>
+        <w:t>Once you have developed a flow you want to deploy, you may wish to hide the file-import widget and add the file so that it is loaded by default.</w:t>
+      </w:r>
+    </w:p>
+    <w:p>
+      <w:pPr>
+        <w:rPr>
+          <w:lang w:val="en-GB"/>
+        </w:rPr>
+      </w:pPr>
+      <w:r>
+        <w:rPr>
+          <w:lang w:val="en-GB"/>
+        </w:rPr>
+        <w:t>This section will explain how to do that.</w:t>
+      </w:r>
+    </w:p>
+    <w:p>
+      <w:pPr>
+        <w:rPr>
+          <w:lang w:val="en-GB"/>
+        </w:rPr>
+      </w:pPr>
+    </w:p>
+    <w:p>
+      <w:pPr>
+        <w:pStyle w:val="Subtitle"/>
+        <w:rPr>
+          <w:b/>
+          <w:bCs/>
+          <w:lang w:val="en-GB"/>
+        </w:rPr>
+      </w:pPr>
+      <w:r>
+        <w:rPr>
+          <w:b/>
+          <w:bCs/>
+          <w:lang w:val="en-GB"/>
+        </w:rPr>
+        <w:t>Prerequisites</w:t>
+      </w:r>
+    </w:p>
+    <w:p>
+      <w:pPr>
+        <w:rPr>
+          <w:lang w:val="en-GB"/>
+        </w:rPr>
+      </w:pPr>
+      <w:r>
+        <w:rPr>
+          <w:lang w:val="en-GB"/>
+        </w:rPr>
+        <w:tab/>
+        <w:t>Finalised Excel file.</w:t>
+      </w:r>
+    </w:p>
+    <w:p>
+      <w:pPr>
+        <w:rPr>
+          <w:lang w:val="en-GB"/>
+        </w:rPr>
+      </w:pPr>
+    </w:p>
+    <w:p>
+      <w:pPr>
+        <w:pStyle w:val="Subtitle"/>
+        <w:rPr>
+          <w:b/>
+          <w:bCs/>
+          <w:lang w:val="en-GB"/>
+        </w:rPr>
+      </w:pPr>
+      <w:r>
+        <w:rPr>
+          <w:b/>
+          <w:bCs/>
+          <w:lang w:val="en-GB"/>
+        </w:rPr>
+        <w:t>Process</w:t>
+      </w:r>
+    </w:p>
+    <w:p>
+      <w:pPr>
+        <w:rPr>
+          <w:lang w:val="en-GB"/>
+        </w:rPr>
+      </w:pPr>
+      <w:r>
+        <w:rPr>
+          <w:lang w:val="en-GB"/>
+        </w:rPr>
+        <w:tab/>
+        <w:t>Rename the excel file to exceldata.xlsx</w:t>
+      </w:r>
+    </w:p>
+    <w:p>
+      <w:pPr>
+        <w:rPr>
+          <w:lang w:val="en-GB"/>
+        </w:rPr>
+      </w:pPr>
+      <w:r>
+        <w:rPr>
+          <w:lang w:val="en-GB"/>
+        </w:rPr>
+        <w:tab/>
+        <w:t>Upload the file to the GitHub repository, in the /assets folder</w:t>
+      </w:r>
+    </w:p>
+    <w:p>
+      <w:pPr>
+        <w:rPr>
+          <w:lang w:val="en-GB"/>
+        </w:rPr>
+      </w:pPr>
+      <w:r>
+        <w:rPr>
+          <w:lang w:val="en-GB"/>
+        </w:rPr>
+        <w:tab/>
+        <w:t xml:space="preserve">Login to </w:t>
+      </w:r>
+      <w:proofErr w:type="spellStart"/>
+      <w:r>
+        <w:rPr>
+          <w:lang w:val="en-GB"/>
+        </w:rPr>
+        <w:t>Streamlit</w:t>
+      </w:r>
+      <w:proofErr w:type="spellEnd"/>
+      <w:r>
+        <w:rPr>
+          <w:lang w:val="en-GB"/>
+        </w:rPr>
+        <w:t xml:space="preserve"> Community Cloud</w:t>
+      </w:r>
+    </w:p>
+    <w:p>
+      <w:pPr>
+        <w:rPr>
+          <w:i/>
+          <w:iCs/>
+          <w:lang w:val="en-GB"/>
+        </w:rPr>
+      </w:pPr>
+      <w:r>
+        <w:rPr>
+          <w:lang w:val="en-GB"/>
+        </w:rPr>
+        <w:tab/>
+        <w:t xml:space="preserve">Make a new app and point to, </w:t>
+      </w:r>
+      <w:r>
+        <w:rPr>
+          <w:i/>
+          <w:iCs/>
+          <w:lang w:val="en-GB"/>
+        </w:rPr>
+        <w:t>pt_demo_deployment.py</w:t>
+      </w:r>
+    </w:p>
+    <w:p>
+      <w:pPr>
+        <w:rPr>
+          <w:lang w:val="en-GB"/>
+        </w:rPr>
+      </w:pPr>
+      <w:r>
+        <w:rPr>
+          <w:i/>
+          <w:iCs/>
+          <w:lang w:val="en-GB"/>
+        </w:rPr>
+        <w:tab/>
+      </w:r>
+      <w:r>
+        <w:rPr>
+          <w:lang w:val="en-GB"/>
+        </w:rPr>
+        <w:t>Get the URL as before</w:t>
+      </w:r>
+    </w:p>
+    <w:p>
+      <w:pPr>
+        <w:rPr>
+          <w:lang w:val="en-GB"/>
+        </w:rPr>
+      </w:pPr>
+      <w:r>
+        <w:rPr>
+          <w:lang w:val="en-GB"/>
+        </w:rPr>
+        <w:tab/>
+      </w:r>
     </w:p>
     <w:sectPr>
       <w:pgSz w:w="11906" w:h="16838"/>

</xml_diff>

<commit_message>
updated to final delivery
</commit_message>
<xml_diff>
--- a/PriorTool_Admin_Guide.docx
+++ b/PriorTool_Admin_Guide.docx
@@ -664,19 +664,15 @@
           <w:lang w:val="en-GB"/>
         </w:rPr>
       </w:pPr>
-      <w:r>
-        <w:rPr>
-          <w:highlight w:val="yellow"/>
-          <w:lang w:val="en-GB"/>
-        </w:rPr>
-        <w:t>TODO</w:t>
-      </w:r>
-      <w:r>
-        <w:rPr>
-          <w:lang w:val="en-GB"/>
-        </w:rPr>
-        <w:t xml:space="preserve"> </w:t>
-      </w:r>
+      <w:hyperlink r:id="rId9" w:history="1">
+        <w:r>
+          <w:rPr>
+            <w:rStyle w:val="Hyperlink"/>
+            <w:lang w:val="en-GB"/>
+          </w:rPr>
+          <w:t>https://github.com/bencahill23/PriorTool</w:t>
+        </w:r>
+      </w:hyperlink>
     </w:p>
     <w:p>
       <w:pPr>
@@ -725,7 +721,47 @@
         <w:rPr>
           <w:lang w:val="en-GB"/>
         </w:rPr>
-        <w:t>” containing various files and subfolder called “assets”.</w:t>
+        <w:t>” containing various files and subfolder</w:t>
+      </w:r>
+      <w:r>
+        <w:rPr>
+          <w:lang w:val="en-GB"/>
+        </w:rPr>
+        <w:t>s</w:t>
+      </w:r>
+      <w:r>
+        <w:rPr>
+          <w:lang w:val="en-GB"/>
+        </w:rPr>
+        <w:t xml:space="preserve"> called “assets”</w:t>
+      </w:r>
+      <w:r>
+        <w:rPr>
+          <w:lang w:val="en-GB"/>
+        </w:rPr>
+        <w:t xml:space="preserve"> and </w:t>
+      </w:r>
+      <w:proofErr w:type="gramStart"/>
+      <w:r>
+        <w:rPr>
+          <w:lang w:val="en-GB"/>
+        </w:rPr>
+        <w:t>“.</w:t>
+      </w:r>
+      <w:proofErr w:type="spellStart"/>
+      <w:r>
+        <w:rPr>
+          <w:lang w:val="en-GB"/>
+        </w:rPr>
+        <w:t>streamlit</w:t>
+      </w:r>
+      <w:proofErr w:type="spellEnd"/>
+      <w:proofErr w:type="gramEnd"/>
+      <w:r>
+        <w:rPr>
+          <w:lang w:val="en-GB"/>
+        </w:rPr>
+        <w:t>”</w:t>
       </w:r>
     </w:p>
     <w:p>
@@ -901,21 +937,7 @@
         <w:rPr>
           <w:lang w:val="en-GB"/>
         </w:rPr>
-        <w:t xml:space="preserve">Follow this guide, ignore </w:t>
-      </w:r>
-      <w:r>
-        <w:rPr>
-          <w:i/>
-          <w:iCs/>
-          <w:lang w:val="en-GB"/>
-        </w:rPr>
-        <w:t>Optional</w:t>
-      </w:r>
-      <w:r>
-        <w:rPr>
-          <w:lang w:val="en-GB"/>
-        </w:rPr>
-        <w:t xml:space="preserve"> topics.</w:t>
+        <w:t>Follow this guide.</w:t>
       </w:r>
     </w:p>
     <w:p>
@@ -925,7 +947,7 @@
           <w:lang w:val="en-GB"/>
         </w:rPr>
       </w:pPr>
-      <w:hyperlink r:id="rId9" w:history="1">
+      <w:hyperlink r:id="rId10" w:history="1">
         <w:r>
           <w:rPr>
             <w:rStyle w:val="Hyperlink"/>
@@ -942,6 +964,12 @@
           <w:lang w:val="en-GB"/>
         </w:rPr>
       </w:pPr>
+      <w:r>
+        <w:rPr>
+          <w:lang w:val="en-GB"/>
+        </w:rPr>
+        <w:t>Add your Google API to secrets as follows:</w:t>
+      </w:r>
     </w:p>
     <w:p>
       <w:pPr>
@@ -954,6 +982,40 @@
         <w:rPr>
           <w:lang w:val="en-GB"/>
         </w:rPr>
+        <w:t>GOOGLE_API_KEY = "</w:t>
+      </w:r>
+      <w:r>
+        <w:rPr>
+          <w:lang w:val="en-GB"/>
+        </w:rPr>
+        <w:t>Your API Key</w:t>
+      </w:r>
+      <w:r>
+        <w:rPr>
+          <w:lang w:val="en-GB"/>
+        </w:rPr>
+        <w:t>"</w:t>
+      </w:r>
+    </w:p>
+    <w:p>
+      <w:pPr>
+        <w:ind w:left="720"/>
+        <w:rPr>
+          <w:lang w:val="en-GB"/>
+        </w:rPr>
+      </w:pPr>
+    </w:p>
+    <w:p>
+      <w:pPr>
+        <w:ind w:left="720"/>
+        <w:rPr>
+          <w:lang w:val="en-GB"/>
+        </w:rPr>
+      </w:pPr>
+      <w:r>
+        <w:rPr>
+          <w:lang w:val="en-GB"/>
+        </w:rPr>
         <w:t>You should point to the file called, “</w:t>
       </w:r>
       <w:r>
@@ -1013,6 +1075,7 @@
         <w:rPr>
           <w:lang w:val="en-GB"/>
         </w:rPr>
+        <w:lastRenderedPageBreak/>
         <w:br w:type="page"/>
       </w:r>
     </w:p>
@@ -1020,11 +1083,13 @@
       <w:pPr>
         <w:pStyle w:val="Heading2"/>
         <w:rPr>
-          <w:lang w:val="en-GB"/>
-        </w:rPr>
-      </w:pPr>
-      <w:r>
-        <w:rPr>
+          <w:strike/>
+          <w:lang w:val="en-GB"/>
+        </w:rPr>
+      </w:pPr>
+      <w:r>
+        <w:rPr>
+          <w:strike/>
           <w:lang w:val="en-GB"/>
         </w:rPr>
         <w:lastRenderedPageBreak/>
@@ -1034,11 +1099,13 @@
     <w:p>
       <w:pPr>
         <w:rPr>
-          <w:lang w:val="en-GB"/>
-        </w:rPr>
-      </w:pPr>
-      <w:r>
-        <w:rPr>
+          <w:strike/>
+          <w:lang w:val="en-GB"/>
+        </w:rPr>
+      </w:pPr>
+      <w:r>
+        <w:rPr>
+          <w:strike/>
           <w:lang w:val="en-GB"/>
         </w:rPr>
         <w:t>Once you have developed a flow you want to deploy, you may wish to hide the file-import widget and add the file so that it is loaded by default.</w:t>
@@ -1047,11 +1114,13 @@
     <w:p>
       <w:pPr>
         <w:rPr>
-          <w:lang w:val="en-GB"/>
-        </w:rPr>
-      </w:pPr>
-      <w:r>
-        <w:rPr>
+          <w:strike/>
+          <w:lang w:val="en-GB"/>
+        </w:rPr>
+      </w:pPr>
+      <w:r>
+        <w:rPr>
+          <w:strike/>
           <w:lang w:val="en-GB"/>
         </w:rPr>
         <w:t>This section will explain how to do that.</w:t>
@@ -1060,6 +1129,7 @@
     <w:p>
       <w:pPr>
         <w:rPr>
+          <w:strike/>
           <w:lang w:val="en-GB"/>
         </w:rPr>
       </w:pPr>
@@ -1070,6 +1140,7 @@
         <w:rPr>
           <w:b/>
           <w:bCs/>
+          <w:strike/>
           <w:lang w:val="en-GB"/>
         </w:rPr>
       </w:pPr>
@@ -1077,6 +1148,7 @@
         <w:rPr>
           <w:b/>
           <w:bCs/>
+          <w:strike/>
           <w:lang w:val="en-GB"/>
         </w:rPr>
         <w:t>Prerequisites</w:t>
@@ -1085,11 +1157,13 @@
     <w:p>
       <w:pPr>
         <w:rPr>
-          <w:lang w:val="en-GB"/>
-        </w:rPr>
-      </w:pPr>
-      <w:r>
-        <w:rPr>
+          <w:strike/>
+          <w:lang w:val="en-GB"/>
+        </w:rPr>
+      </w:pPr>
+      <w:r>
+        <w:rPr>
+          <w:strike/>
           <w:lang w:val="en-GB"/>
         </w:rPr>
         <w:tab/>
@@ -1099,6 +1173,7 @@
     <w:p>
       <w:pPr>
         <w:rPr>
+          <w:strike/>
           <w:lang w:val="en-GB"/>
         </w:rPr>
       </w:pPr>
@@ -1109,6 +1184,7 @@
         <w:rPr>
           <w:b/>
           <w:bCs/>
+          <w:strike/>
           <w:lang w:val="en-GB"/>
         </w:rPr>
       </w:pPr>
@@ -1116,6 +1192,7 @@
         <w:rPr>
           <w:b/>
           <w:bCs/>
+          <w:strike/>
           <w:lang w:val="en-GB"/>
         </w:rPr>
         <w:t>Process</w:t>
@@ -1124,11 +1201,13 @@
     <w:p>
       <w:pPr>
         <w:rPr>
-          <w:lang w:val="en-GB"/>
-        </w:rPr>
-      </w:pPr>
-      <w:r>
-        <w:rPr>
+          <w:strike/>
+          <w:lang w:val="en-GB"/>
+        </w:rPr>
+      </w:pPr>
+      <w:r>
+        <w:rPr>
+          <w:strike/>
           <w:lang w:val="en-GB"/>
         </w:rPr>
         <w:tab/>
@@ -1138,11 +1217,13 @@
     <w:p>
       <w:pPr>
         <w:rPr>
-          <w:lang w:val="en-GB"/>
-        </w:rPr>
-      </w:pPr>
-      <w:r>
-        <w:rPr>
+          <w:strike/>
+          <w:lang w:val="en-GB"/>
+        </w:rPr>
+      </w:pPr>
+      <w:r>
+        <w:rPr>
+          <w:strike/>
           <w:lang w:val="en-GB"/>
         </w:rPr>
         <w:tab/>
@@ -1152,11 +1233,13 @@
     <w:p>
       <w:pPr>
         <w:rPr>
-          <w:lang w:val="en-GB"/>
-        </w:rPr>
-      </w:pPr>
-      <w:r>
-        <w:rPr>
+          <w:strike/>
+          <w:lang w:val="en-GB"/>
+        </w:rPr>
+      </w:pPr>
+      <w:r>
+        <w:rPr>
+          <w:strike/>
           <w:lang w:val="en-GB"/>
         </w:rPr>
         <w:tab/>
@@ -1165,6 +1248,7 @@
       <w:proofErr w:type="spellStart"/>
       <w:r>
         <w:rPr>
+          <w:strike/>
           <w:lang w:val="en-GB"/>
         </w:rPr>
         <w:t>Streamlit</w:t>
@@ -1172,6 +1256,7 @@
       <w:proofErr w:type="spellEnd"/>
       <w:r>
         <w:rPr>
+          <w:strike/>
           <w:lang w:val="en-GB"/>
         </w:rPr>
         <w:t xml:space="preserve"> Community Cloud</w:t>
@@ -1182,11 +1267,13 @@
         <w:rPr>
           <w:i/>
           <w:iCs/>
-          <w:lang w:val="en-GB"/>
-        </w:rPr>
-      </w:pPr>
-      <w:r>
-        <w:rPr>
+          <w:strike/>
+          <w:lang w:val="en-GB"/>
+        </w:rPr>
+      </w:pPr>
+      <w:r>
+        <w:rPr>
+          <w:strike/>
           <w:lang w:val="en-GB"/>
         </w:rPr>
         <w:tab/>
@@ -1196,6 +1283,7 @@
         <w:rPr>
           <w:i/>
           <w:iCs/>
+          <w:strike/>
           <w:lang w:val="en-GB"/>
         </w:rPr>
         <w:t>pt_demo_deployment.py</w:t>
@@ -1204,6 +1292,7 @@
     <w:p>
       <w:pPr>
         <w:rPr>
+          <w:strike/>
           <w:lang w:val="en-GB"/>
         </w:rPr>
       </w:pPr>
@@ -1211,12 +1300,38 @@
         <w:rPr>
           <w:i/>
           <w:iCs/>
+          <w:strike/>
           <w:lang w:val="en-GB"/>
         </w:rPr>
         <w:tab/>
       </w:r>
       <w:r>
         <w:rPr>
+          <w:strike/>
+          <w:lang w:val="en-GB"/>
+        </w:rPr>
+        <w:t>Add your secrets</w:t>
+      </w:r>
+    </w:p>
+    <w:p>
+      <w:pPr>
+        <w:rPr>
+          <w:strike/>
+          <w:lang w:val="en-GB"/>
+        </w:rPr>
+      </w:pPr>
+      <w:r>
+        <w:rPr>
+          <w:i/>
+          <w:iCs/>
+          <w:strike/>
+          <w:lang w:val="en-GB"/>
+        </w:rPr>
+        <w:tab/>
+      </w:r>
+      <w:r>
+        <w:rPr>
+          <w:strike/>
           <w:lang w:val="en-GB"/>
         </w:rPr>
         <w:t>Get the URL as before</w:t>
@@ -1234,6 +1349,13 @@
         </w:rPr>
         <w:tab/>
       </w:r>
+    </w:p>
+    <w:p>
+      <w:pPr>
+        <w:rPr>
+          <w:lang w:val="en-GB"/>
+        </w:rPr>
+      </w:pPr>
     </w:p>
     <w:sectPr>
       <w:pgSz w:w="11906" w:h="16838"/>

</xml_diff>